<commit_message>
feat: Prepare AI_Stability_Application for Streamlit Cloud deployment
- Updated Dockerfile to address App Runner WebSocket issues (CORS, XSRF).
- Fixed Dockerfile ENV warning.
- Included updated application files (app.py, tab files).
- Removed various temporary stability documents.
</commit_message>
<xml_diff>
--- a/Test Table.docx
+++ b/Test Table.docx
@@ -962,19 +962,31 @@
                 <w:szCs w:val="20"/>
                 <w14:ligatures w14:val="none"/>
               </w:rPr>
-              <w:t>Particulate matter</w:t>
-            </w:r>
+              <w:t xml:space="preserve">Particulate </w:t>
+            </w:r>
+            <w:proofErr w:type="spellStart"/>
             <w:r>
               <w:rPr>
                 <w:rFonts w:ascii="Arial" w:eastAsia="SimSun" w:hAnsi="Arial" w:cs="Times New Roman"/>
                 <w:kern w:val="0"/>
                 <w:sz w:val="20"/>
                 <w:szCs w:val="20"/>
+                <w14:ligatures w14:val="none"/>
+              </w:rPr>
+              <w:t>matter</w:t>
+            </w:r>
+            <w:r>
+              <w:rPr>
+                <w:rFonts w:ascii="Arial" w:eastAsia="SimSun" w:hAnsi="Arial" w:cs="Times New Roman"/>
+                <w:kern w:val="0"/>
+                <w:sz w:val="20"/>
+                <w:szCs w:val="20"/>
                 <w:vertAlign w:val="superscript"/>
                 <w14:ligatures w14:val="none"/>
               </w:rPr>
               <w:t>a</w:t>
             </w:r>
+            <w:proofErr w:type="spellEnd"/>
           </w:p>
         </w:tc>
         <w:tc>
@@ -1226,7 +1238,31 @@
                 <w:szCs w:val="20"/>
                 <w14:ligatures w14:val="none"/>
               </w:rPr>
-              <w:t xml:space="preserve">(Ardena lab)    </w:t>
+              <w:t xml:space="preserve">(Ardena </w:t>
+            </w:r>
+            <w:proofErr w:type="gramStart"/>
+            <w:r>
+              <w:rPr>
+                <w:rFonts w:ascii="Arial" w:eastAsia="Times New Roman" w:hAnsi="Arial" w:cs="Arial"/>
+                <w:color w:val="000000"/>
+                <w:kern w:val="0"/>
+                <w:sz w:val="20"/>
+                <w:szCs w:val="20"/>
+                <w14:ligatures w14:val="none"/>
+              </w:rPr>
+              <w:t xml:space="preserve">lab)   </w:t>
+            </w:r>
+            <w:proofErr w:type="gramEnd"/>
+            <w:r>
+              <w:rPr>
+                <w:rFonts w:ascii="Arial" w:eastAsia="Times New Roman" w:hAnsi="Arial" w:cs="Arial"/>
+                <w:color w:val="000000"/>
+                <w:kern w:val="0"/>
+                <w:sz w:val="20"/>
+                <w:szCs w:val="20"/>
+                <w14:ligatures w14:val="none"/>
+              </w:rPr>
+              <w:t xml:space="preserve"> </w:t>
             </w:r>
           </w:p>
         </w:tc>
@@ -2111,7 +2147,31 @@
                 <w:szCs w:val="20"/>
                 <w14:ligatures w14:val="none"/>
               </w:rPr>
-              <w:t>Antibody to Iron mass ratio (µg/mg)</w:t>
+              <w:t>Antibody to Iron mass ratio (</w:t>
+            </w:r>
+            <w:proofErr w:type="gramStart"/>
+            <w:r>
+              <w:rPr>
+                <w:rFonts w:ascii="Arial" w:eastAsia="SimSun" w:hAnsi="Arial" w:cs="Arial"/>
+                <w:color w:val="000000"/>
+                <w:kern w:val="0"/>
+                <w:sz w:val="20"/>
+                <w:szCs w:val="20"/>
+                <w14:ligatures w14:val="none"/>
+              </w:rPr>
+              <w:t>µg</w:t>
+            </w:r>
+            <w:proofErr w:type="gramEnd"/>
+            <w:r>
+              <w:rPr>
+                <w:rFonts w:ascii="Arial" w:eastAsia="SimSun" w:hAnsi="Arial" w:cs="Arial"/>
+                <w:color w:val="000000"/>
+                <w:kern w:val="0"/>
+                <w:sz w:val="20"/>
+                <w:szCs w:val="20"/>
+                <w14:ligatures w14:val="none"/>
+              </w:rPr>
+              <w:t>/mg)</w:t>
             </w:r>
           </w:p>
         </w:tc>
@@ -2468,7 +2528,19 @@
                 <w:szCs w:val="20"/>
                 <w14:ligatures w14:val="none"/>
               </w:rPr>
-              <w:t>Bacteria Endotoxin</w:t>
+              <w:t xml:space="preserve">Bacteria </w:t>
+            </w:r>
+            <w:proofErr w:type="spellStart"/>
+            <w:r>
+              <w:rPr>
+                <w:rFonts w:ascii="Arial" w:eastAsia="SimSun" w:hAnsi="Arial" w:cs="Arial"/>
+                <w:color w:val="000000"/>
+                <w:kern w:val="0"/>
+                <w:sz w:val="20"/>
+                <w:szCs w:val="20"/>
+                <w14:ligatures w14:val="none"/>
+              </w:rPr>
+              <w:t>Endotoxin</w:t>
             </w:r>
             <w:r>
               <w:rPr>
@@ -2482,6 +2554,7 @@
               </w:rPr>
               <w:t>a</w:t>
             </w:r>
+            <w:proofErr w:type="spellEnd"/>
           </w:p>
         </w:tc>
         <w:tc>
@@ -2665,7 +2738,19 @@
                 <w:szCs w:val="20"/>
                 <w14:ligatures w14:val="none"/>
               </w:rPr>
-              <w:t>Total organic mass</w:t>
+              <w:t xml:space="preserve">Total organic </w:t>
+            </w:r>
+            <w:proofErr w:type="spellStart"/>
+            <w:r>
+              <w:rPr>
+                <w:rFonts w:ascii="Arial" w:eastAsia="SimSun" w:hAnsi="Arial" w:cs="Arial"/>
+                <w:color w:val="000000"/>
+                <w:kern w:val="0"/>
+                <w:sz w:val="20"/>
+                <w:szCs w:val="20"/>
+                <w14:ligatures w14:val="none"/>
+              </w:rPr>
+              <w:t>mass</w:t>
             </w:r>
             <w:r>
               <w:rPr>
@@ -2678,6 +2763,7 @@
               </w:rPr>
               <w:t>c</w:t>
             </w:r>
+            <w:proofErr w:type="spellEnd"/>
           </w:p>
         </w:tc>
         <w:tc>

</xml_diff>